<commit_message>
kommentar anpassung und word datei anpassung
</commit_message>
<xml_diff>
--- a/document/Prototyping Projektdokumentation - Sankavi Vijayakumar.docx
+++ b/document/Prototyping Projektdokumentation - Sankavi Vijayakumar.docx
@@ -110,8 +110,9 @@
           <w:szCs w:val="22"/>
           <w:lang w:val="de-CH" w:eastAsia="de-CH"/>
         </w:rPr>
-        <w:t xml:space="preserve"> ist eine Webanwendung für Häkelprojekte, die es Nutzer</w:t>
-      </w:r>
+        <w:t xml:space="preserve"> ist eine Webanwendung für Häkelprojekte, die es Nutzer/innen ermöglicht, eigene Projekte zu erfassen, Inspirationsideen zu speichern und den Fortschritt zu verwalten. Die Anwendung richtet sich an </w:t>
+      </w:r>
+      <w:proofErr w:type="spellStart"/>
       <w:r>
         <w:rPr>
           <w:rFonts w:asciiTheme="minorHAnsi" w:eastAsiaTheme="minorHAnsi" w:hAnsiTheme="minorHAnsi" w:cstheme="minorBidi"/>
@@ -119,8 +120,9 @@
           <w:szCs w:val="22"/>
           <w:lang w:val="de-CH" w:eastAsia="de-CH"/>
         </w:rPr>
-        <w:t>/</w:t>
-      </w:r>
+        <w:t>Hobbyhäkler</w:t>
+      </w:r>
+      <w:proofErr w:type="spellEnd"/>
       <w:r>
         <w:rPr>
           <w:rFonts w:asciiTheme="minorHAnsi" w:eastAsiaTheme="minorHAnsi" w:hAnsiTheme="minorHAnsi" w:cstheme="minorBidi"/>
@@ -128,49 +130,19 @@
           <w:szCs w:val="22"/>
           <w:lang w:val="de-CH" w:eastAsia="de-CH"/>
         </w:rPr>
-        <w:t xml:space="preserve">innen ermöglicht, eigene Projekte zu erfassen, Inspirationsideen zu speichern und den Fortschritt zu verwalten. Die Anwendung richtet sich an </w:t>
-      </w:r>
-      <w:proofErr w:type="spellStart"/>
-      <w:r>
+        <w:t>/innen, die ihre Werke strukturiert digital organisieren möchten.</w:t>
+      </w:r>
+    </w:p>
+    <w:p>
+      <w:pPr>
+        <w:pStyle w:val="StandardWeb"/>
         <w:rPr>
           <w:rFonts w:asciiTheme="minorHAnsi" w:eastAsiaTheme="minorHAnsi" w:hAnsiTheme="minorHAnsi" w:cstheme="minorBidi"/>
           <w:sz w:val="22"/>
           <w:szCs w:val="22"/>
           <w:lang w:val="de-CH" w:eastAsia="de-CH"/>
         </w:rPr>
-        <w:t>Hobbyhäkler</w:t>
-      </w:r>
-      <w:proofErr w:type="spellEnd"/>
-      <w:r>
-        <w:rPr>
-          <w:rFonts w:asciiTheme="minorHAnsi" w:eastAsiaTheme="minorHAnsi" w:hAnsiTheme="minorHAnsi" w:cstheme="minorBidi"/>
-          <w:sz w:val="22"/>
-          <w:szCs w:val="22"/>
-          <w:lang w:val="de-CH" w:eastAsia="de-CH"/>
-        </w:rPr>
-        <w:t>/innen</w:t>
-      </w:r>
-      <w:r>
-        <w:rPr>
-          <w:rFonts w:asciiTheme="minorHAnsi" w:eastAsiaTheme="minorHAnsi" w:hAnsiTheme="minorHAnsi" w:cstheme="minorBidi"/>
-          <w:sz w:val="22"/>
-          <w:szCs w:val="22"/>
-          <w:lang w:val="de-CH" w:eastAsia="de-CH"/>
-        </w:rPr>
-        <w:t>, die ihre Werke strukturiert digital organisieren möchten.</w:t>
-      </w:r>
-    </w:p>
-    <w:p>
-      <w:pPr>
-        <w:pStyle w:val="StandardWeb"/>
-        <w:rPr>
-          <w:rFonts w:asciiTheme="minorHAnsi" w:eastAsiaTheme="minorHAnsi" w:hAnsiTheme="minorHAnsi" w:cstheme="minorBidi"/>
-          <w:sz w:val="22"/>
-          <w:szCs w:val="22"/>
-          <w:lang w:val="de-CH" w:eastAsia="de-CH"/>
-        </w:rPr>
-      </w:pPr>
-      <w:proofErr w:type="spellStart"/>
+      </w:pPr>
       <w:r>
         <w:rPr>
           <w:rFonts w:asciiTheme="minorHAnsi" w:eastAsiaTheme="minorHAnsi" w:hAnsiTheme="minorHAnsi" w:cstheme="minorBidi"/>
@@ -180,9 +152,185 @@
           <w:szCs w:val="22"/>
           <w:lang w:val="de-CH" w:eastAsia="de-CH"/>
         </w:rPr>
-        <w:t>Grundfunktionen</w:t>
-      </w:r>
-      <w:proofErr w:type="spellEnd"/>
+        <w:t>Grundfunktionen:</w:t>
+      </w:r>
+    </w:p>
+    <w:p>
+      <w:pPr>
+        <w:pStyle w:val="StandardWeb"/>
+        <w:numPr>
+          <w:ilvl w:val="0"/>
+          <w:numId w:val="47"/>
+        </w:numPr>
+        <w:rPr>
+          <w:rFonts w:asciiTheme="minorHAnsi" w:eastAsiaTheme="minorHAnsi" w:hAnsiTheme="minorHAnsi" w:cstheme="minorBidi"/>
+          <w:sz w:val="22"/>
+          <w:szCs w:val="22"/>
+          <w:lang w:val="de-CH" w:eastAsia="de-CH"/>
+        </w:rPr>
+      </w:pPr>
+      <w:proofErr w:type="spellStart"/>
+      <w:r>
+        <w:rPr>
+          <w:rFonts w:asciiTheme="minorHAnsi" w:eastAsiaTheme="minorHAnsi" w:hAnsiTheme="minorHAnsi" w:cstheme="minorBidi"/>
+          <w:sz w:val="22"/>
+          <w:szCs w:val="22"/>
+          <w:lang w:val="de-CH" w:eastAsia="de-CH"/>
+        </w:rPr>
+        <w:t>MyProjects</w:t>
+      </w:r>
+      <w:proofErr w:type="spellEnd"/>
+      <w:r>
+        <w:rPr>
+          <w:rFonts w:asciiTheme="minorHAnsi" w:eastAsiaTheme="minorHAnsi" w:hAnsiTheme="minorHAnsi" w:cstheme="minorBidi"/>
+          <w:sz w:val="22"/>
+          <w:szCs w:val="22"/>
+          <w:lang w:val="de-CH" w:eastAsia="de-CH"/>
+        </w:rPr>
+        <w:t xml:space="preserve">: Übersicht über </w:t>
+      </w:r>
+      <w:r>
+        <w:rPr>
+          <w:rFonts w:asciiTheme="minorHAnsi" w:eastAsiaTheme="minorHAnsi" w:hAnsiTheme="minorHAnsi" w:cstheme="minorBidi"/>
+          <w:sz w:val="22"/>
+          <w:szCs w:val="22"/>
+          <w:lang w:val="de-CH" w:eastAsia="de-CH"/>
+        </w:rPr>
+        <w:t>angefangene</w:t>
+      </w:r>
+      <w:r>
+        <w:rPr>
+          <w:rFonts w:asciiTheme="minorHAnsi" w:eastAsiaTheme="minorHAnsi" w:hAnsiTheme="minorHAnsi" w:cstheme="minorBidi"/>
+          <w:sz w:val="22"/>
+          <w:szCs w:val="22"/>
+          <w:lang w:val="de-CH" w:eastAsia="de-CH"/>
+        </w:rPr>
+        <w:t xml:space="preserve"> oder abgeschlossene Projekte mit Bildern und Infos</w:t>
+      </w:r>
+    </w:p>
+    <w:p>
+      <w:pPr>
+        <w:pStyle w:val="StandardWeb"/>
+        <w:numPr>
+          <w:ilvl w:val="0"/>
+          <w:numId w:val="47"/>
+        </w:numPr>
+        <w:rPr>
+          <w:rFonts w:asciiTheme="minorHAnsi" w:eastAsiaTheme="minorHAnsi" w:hAnsiTheme="minorHAnsi" w:cstheme="minorBidi"/>
+          <w:sz w:val="22"/>
+          <w:szCs w:val="22"/>
+          <w:lang w:val="de-CH" w:eastAsia="de-CH"/>
+        </w:rPr>
+      </w:pPr>
+      <w:proofErr w:type="spellStart"/>
+      <w:r>
+        <w:rPr>
+          <w:rFonts w:asciiTheme="minorHAnsi" w:eastAsiaTheme="minorHAnsi" w:hAnsiTheme="minorHAnsi" w:cstheme="minorBidi"/>
+          <w:sz w:val="22"/>
+          <w:szCs w:val="22"/>
+          <w:lang w:val="de-CH" w:eastAsia="de-CH"/>
+        </w:rPr>
+        <w:t>MyInspo</w:t>
+      </w:r>
+      <w:proofErr w:type="spellEnd"/>
+      <w:r>
+        <w:rPr>
+          <w:rFonts w:asciiTheme="minorHAnsi" w:eastAsiaTheme="minorHAnsi" w:hAnsiTheme="minorHAnsi" w:cstheme="minorBidi"/>
+          <w:sz w:val="22"/>
+          <w:szCs w:val="22"/>
+          <w:lang w:val="de-CH" w:eastAsia="de-CH"/>
+        </w:rPr>
+        <w:t xml:space="preserve">: Neue Projekte mit Status „offen“, die man zu </w:t>
+      </w:r>
+      <w:proofErr w:type="spellStart"/>
+      <w:r>
+        <w:rPr>
+          <w:rFonts w:asciiTheme="minorHAnsi" w:eastAsiaTheme="minorHAnsi" w:hAnsiTheme="minorHAnsi" w:cstheme="minorBidi"/>
+          <w:sz w:val="22"/>
+          <w:szCs w:val="22"/>
+          <w:lang w:val="de-CH" w:eastAsia="de-CH"/>
+        </w:rPr>
+        <w:t>MyProjects</w:t>
+      </w:r>
+      <w:proofErr w:type="spellEnd"/>
+      <w:r>
+        <w:rPr>
+          <w:rFonts w:asciiTheme="minorHAnsi" w:eastAsiaTheme="minorHAnsi" w:hAnsiTheme="minorHAnsi" w:cstheme="minorBidi"/>
+          <w:sz w:val="22"/>
+          <w:szCs w:val="22"/>
+          <w:lang w:val="de-CH" w:eastAsia="de-CH"/>
+        </w:rPr>
+        <w:t xml:space="preserve"> hinzufügen kann</w:t>
+      </w:r>
+    </w:p>
+    <w:p>
+      <w:pPr>
+        <w:pStyle w:val="StandardWeb"/>
+        <w:numPr>
+          <w:ilvl w:val="0"/>
+          <w:numId w:val="47"/>
+        </w:numPr>
+        <w:rPr>
+          <w:rFonts w:asciiTheme="minorHAnsi" w:eastAsiaTheme="minorHAnsi" w:hAnsiTheme="minorHAnsi" w:cstheme="minorBidi"/>
+          <w:sz w:val="22"/>
+          <w:szCs w:val="22"/>
+          <w:lang w:val="de-CH" w:eastAsia="de-CH"/>
+        </w:rPr>
+      </w:pPr>
+      <w:r>
+        <w:rPr>
+          <w:rFonts w:asciiTheme="minorHAnsi" w:eastAsiaTheme="minorHAnsi" w:hAnsiTheme="minorHAnsi" w:cstheme="minorBidi"/>
+          <w:sz w:val="22"/>
+          <w:szCs w:val="22"/>
+          <w:lang w:val="de-CH" w:eastAsia="de-CH"/>
+        </w:rPr>
+        <w:t>Detailansicht: Anzeige aller Projektinformationen, &amp; Löschen</w:t>
+      </w:r>
+    </w:p>
+    <w:p>
+      <w:pPr>
+        <w:pStyle w:val="StandardWeb"/>
+        <w:numPr>
+          <w:ilvl w:val="0"/>
+          <w:numId w:val="47"/>
+        </w:numPr>
+        <w:rPr>
+          <w:rFonts w:asciiTheme="minorHAnsi" w:eastAsiaTheme="minorHAnsi" w:hAnsiTheme="minorHAnsi" w:cstheme="minorBidi"/>
+          <w:sz w:val="22"/>
+          <w:szCs w:val="22"/>
+          <w:lang w:val="de-CH" w:eastAsia="de-CH"/>
+        </w:rPr>
+      </w:pPr>
+      <w:r>
+        <w:rPr>
+          <w:rFonts w:asciiTheme="minorHAnsi" w:eastAsiaTheme="minorHAnsi" w:hAnsiTheme="minorHAnsi" w:cstheme="minorBidi"/>
+          <w:sz w:val="22"/>
+          <w:szCs w:val="22"/>
+          <w:lang w:val="de-CH" w:eastAsia="de-CH"/>
+        </w:rPr>
+        <w:t>Neues Projekt erfassen über Formular</w:t>
+      </w:r>
+    </w:p>
+    <w:p>
+      <w:pPr>
+        <w:pStyle w:val="StandardWeb"/>
+        <w:rPr>
+          <w:rFonts w:asciiTheme="minorHAnsi" w:eastAsiaTheme="minorHAnsi" w:hAnsiTheme="minorHAnsi" w:cstheme="minorBidi"/>
+          <w:sz w:val="22"/>
+          <w:szCs w:val="22"/>
+          <w:lang w:val="de-CH" w:eastAsia="de-CH"/>
+        </w:rPr>
+      </w:pPr>
+      <w:r>
+        <w:rPr>
+          <w:rFonts w:asciiTheme="minorHAnsi" w:eastAsiaTheme="minorHAnsi" w:hAnsiTheme="minorHAnsi" w:cstheme="minorBidi"/>
+          <w:sz w:val="22"/>
+          <w:szCs w:val="22"/>
+          <w:lang w:val="de-CH" w:eastAsia="de-CH"/>
+        </w:rPr>
+        <w:t xml:space="preserve">Die Anwendung wurde mit </w:t>
+      </w:r>
+      <w:proofErr w:type="spellStart"/>
       <w:r>
         <w:rPr>
           <w:rFonts w:asciiTheme="minorHAnsi" w:eastAsiaTheme="minorHAnsi" w:hAnsiTheme="minorHAnsi" w:cstheme="minorBidi"/>
@@ -192,167 +340,9 @@
           <w:szCs w:val="22"/>
           <w:lang w:val="de-CH" w:eastAsia="de-CH"/>
         </w:rPr>
-        <w:t>:</w:t>
-      </w:r>
-    </w:p>
-    <w:p>
-      <w:pPr>
-        <w:pStyle w:val="StandardWeb"/>
-        <w:numPr>
-          <w:ilvl w:val="0"/>
-          <w:numId w:val="47"/>
-        </w:numPr>
-        <w:rPr>
-          <w:rFonts w:asciiTheme="minorHAnsi" w:eastAsiaTheme="minorHAnsi" w:hAnsiTheme="minorHAnsi" w:cstheme="minorBidi"/>
-          <w:sz w:val="22"/>
-          <w:szCs w:val="22"/>
-          <w:lang w:val="de-CH" w:eastAsia="de-CH"/>
-        </w:rPr>
-      </w:pPr>
-      <w:proofErr w:type="spellStart"/>
-      <w:r>
-        <w:rPr>
-          <w:rFonts w:asciiTheme="minorHAnsi" w:eastAsiaTheme="minorHAnsi" w:hAnsiTheme="minorHAnsi" w:cstheme="minorBidi"/>
-          <w:sz w:val="22"/>
-          <w:szCs w:val="22"/>
-          <w:lang w:val="de-CH" w:eastAsia="de-CH"/>
-        </w:rPr>
-        <w:t>MyProjects</w:t>
-      </w:r>
-      <w:proofErr w:type="spellEnd"/>
-      <w:r>
-        <w:rPr>
-          <w:rFonts w:asciiTheme="minorHAnsi" w:eastAsiaTheme="minorHAnsi" w:hAnsiTheme="minorHAnsi" w:cstheme="minorBidi"/>
-          <w:sz w:val="22"/>
-          <w:szCs w:val="22"/>
-          <w:lang w:val="de-CH" w:eastAsia="de-CH"/>
-        </w:rPr>
-        <w:t>: Übersicht über begonnene oder abgeschlossene Projekte mit Bildern und Infos</w:t>
-      </w:r>
-    </w:p>
-    <w:p>
-      <w:pPr>
-        <w:pStyle w:val="StandardWeb"/>
-        <w:numPr>
-          <w:ilvl w:val="0"/>
-          <w:numId w:val="47"/>
-        </w:numPr>
-        <w:rPr>
-          <w:rFonts w:asciiTheme="minorHAnsi" w:eastAsiaTheme="minorHAnsi" w:hAnsiTheme="minorHAnsi" w:cstheme="minorBidi"/>
-          <w:sz w:val="22"/>
-          <w:szCs w:val="22"/>
-          <w:lang w:val="de-CH" w:eastAsia="de-CH"/>
-        </w:rPr>
-      </w:pPr>
-      <w:proofErr w:type="spellStart"/>
-      <w:r>
-        <w:rPr>
-          <w:rFonts w:asciiTheme="minorHAnsi" w:eastAsiaTheme="minorHAnsi" w:hAnsiTheme="minorHAnsi" w:cstheme="minorBidi"/>
-          <w:sz w:val="22"/>
-          <w:szCs w:val="22"/>
-          <w:lang w:val="de-CH" w:eastAsia="de-CH"/>
-        </w:rPr>
-        <w:t>MyInspo</w:t>
-      </w:r>
-      <w:proofErr w:type="spellEnd"/>
-      <w:r>
-        <w:rPr>
-          <w:rFonts w:asciiTheme="minorHAnsi" w:eastAsiaTheme="minorHAnsi" w:hAnsiTheme="minorHAnsi" w:cstheme="minorBidi"/>
-          <w:sz w:val="22"/>
-          <w:szCs w:val="22"/>
-          <w:lang w:val="de-CH" w:eastAsia="de-CH"/>
-        </w:rPr>
-        <w:t xml:space="preserve">: Neue Projekte mit Status „offen“, die man zu </w:t>
-      </w:r>
-      <w:proofErr w:type="spellStart"/>
-      <w:r>
-        <w:rPr>
-          <w:rFonts w:asciiTheme="minorHAnsi" w:eastAsiaTheme="minorHAnsi" w:hAnsiTheme="minorHAnsi" w:cstheme="minorBidi"/>
-          <w:sz w:val="22"/>
-          <w:szCs w:val="22"/>
-          <w:lang w:val="de-CH" w:eastAsia="de-CH"/>
-        </w:rPr>
-        <w:t>MyProjects</w:t>
-      </w:r>
-      <w:proofErr w:type="spellEnd"/>
-      <w:r>
-        <w:rPr>
-          <w:rFonts w:asciiTheme="minorHAnsi" w:eastAsiaTheme="minorHAnsi" w:hAnsiTheme="minorHAnsi" w:cstheme="minorBidi"/>
-          <w:sz w:val="22"/>
-          <w:szCs w:val="22"/>
-          <w:lang w:val="de-CH" w:eastAsia="de-CH"/>
-        </w:rPr>
-        <w:t xml:space="preserve"> hinzufügen kann</w:t>
-      </w:r>
-    </w:p>
-    <w:p>
-      <w:pPr>
-        <w:pStyle w:val="StandardWeb"/>
-        <w:numPr>
-          <w:ilvl w:val="0"/>
-          <w:numId w:val="47"/>
-        </w:numPr>
-        <w:rPr>
-          <w:rFonts w:asciiTheme="minorHAnsi" w:eastAsiaTheme="minorHAnsi" w:hAnsiTheme="minorHAnsi" w:cstheme="minorBidi"/>
-          <w:sz w:val="22"/>
-          <w:szCs w:val="22"/>
-          <w:lang w:val="de-CH" w:eastAsia="de-CH"/>
-        </w:rPr>
-      </w:pPr>
-      <w:r>
-        <w:rPr>
-          <w:rFonts w:asciiTheme="minorHAnsi" w:eastAsiaTheme="minorHAnsi" w:hAnsiTheme="minorHAnsi" w:cstheme="minorBidi"/>
-          <w:sz w:val="22"/>
-          <w:szCs w:val="22"/>
-          <w:lang w:val="de-CH" w:eastAsia="de-CH"/>
-        </w:rPr>
-        <w:t>Detailansicht: Anzeige aller Projektinformationen, Statusänderung &amp; Löschen</w:t>
-      </w:r>
-    </w:p>
-    <w:p>
-      <w:pPr>
-        <w:pStyle w:val="StandardWeb"/>
-        <w:numPr>
-          <w:ilvl w:val="0"/>
-          <w:numId w:val="47"/>
-        </w:numPr>
-        <w:rPr>
-          <w:rFonts w:asciiTheme="minorHAnsi" w:eastAsiaTheme="minorHAnsi" w:hAnsiTheme="minorHAnsi" w:cstheme="minorBidi"/>
-          <w:sz w:val="22"/>
-          <w:szCs w:val="22"/>
-          <w:lang w:val="de-CH" w:eastAsia="de-CH"/>
-        </w:rPr>
-      </w:pPr>
-      <w:r>
-        <w:rPr>
-          <w:rFonts w:asciiTheme="minorHAnsi" w:eastAsiaTheme="minorHAnsi" w:hAnsiTheme="minorHAnsi" w:cstheme="minorBidi"/>
-          <w:sz w:val="22"/>
-          <w:szCs w:val="22"/>
-          <w:lang w:val="de-CH" w:eastAsia="de-CH"/>
-        </w:rPr>
-        <w:t>Neues Projekt erfassen über Formular</w:t>
-      </w:r>
-    </w:p>
-    <w:p>
-      <w:pPr>
-        <w:pStyle w:val="StandardWeb"/>
-        <w:rPr>
-          <w:rFonts w:asciiTheme="minorHAnsi" w:eastAsiaTheme="minorHAnsi" w:hAnsiTheme="minorHAnsi" w:cstheme="minorBidi"/>
-          <w:sz w:val="22"/>
-          <w:szCs w:val="22"/>
-          <w:lang w:val="de-CH" w:eastAsia="de-CH"/>
-        </w:rPr>
-      </w:pPr>
-      <w:r>
-        <w:rPr>
-          <w:rFonts w:asciiTheme="minorHAnsi" w:eastAsiaTheme="minorHAnsi" w:hAnsiTheme="minorHAnsi" w:cstheme="minorBidi"/>
-          <w:sz w:val="22"/>
-          <w:szCs w:val="22"/>
-          <w:lang w:val="de-CH" w:eastAsia="de-CH"/>
-        </w:rPr>
-        <w:t xml:space="preserve">Die Anwendung wurde mit </w:t>
-      </w:r>
-      <w:proofErr w:type="spellStart"/>
+        <w:t>SvelteKit</w:t>
+      </w:r>
+      <w:proofErr w:type="spellEnd"/>
       <w:r>
         <w:rPr>
           <w:rFonts w:asciiTheme="minorHAnsi" w:eastAsiaTheme="minorHAnsi" w:hAnsiTheme="minorHAnsi" w:cstheme="minorBidi"/>
@@ -362,9 +352,17 @@
           <w:szCs w:val="22"/>
           <w:lang w:val="de-CH" w:eastAsia="de-CH"/>
         </w:rPr>
-        <w:t>SvelteKit</w:t>
-      </w:r>
-      <w:proofErr w:type="spellEnd"/>
+        <w:t xml:space="preserve"> 5</w:t>
+      </w:r>
+      <w:r>
+        <w:rPr>
+          <w:rFonts w:asciiTheme="minorHAnsi" w:eastAsiaTheme="minorHAnsi" w:hAnsiTheme="minorHAnsi" w:cstheme="minorBidi"/>
+          <w:sz w:val="22"/>
+          <w:szCs w:val="22"/>
+          <w:lang w:val="de-CH" w:eastAsia="de-CH"/>
+        </w:rPr>
+        <w:t xml:space="preserve">, </w:t>
+      </w:r>
       <w:r>
         <w:rPr>
           <w:rFonts w:asciiTheme="minorHAnsi" w:eastAsiaTheme="minorHAnsi" w:hAnsiTheme="minorHAnsi" w:cstheme="minorBidi"/>
@@ -374,7 +372,7 @@
           <w:szCs w:val="22"/>
           <w:lang w:val="de-CH" w:eastAsia="de-CH"/>
         </w:rPr>
-        <w:t xml:space="preserve"> 5</w:t>
+        <w:t>MongoDB</w:t>
       </w:r>
       <w:r>
         <w:rPr>
@@ -383,8 +381,9 @@
           <w:szCs w:val="22"/>
           <w:lang w:val="de-CH" w:eastAsia="de-CH"/>
         </w:rPr>
-        <w:t xml:space="preserve">, </w:t>
-      </w:r>
+        <w:t xml:space="preserve"> und </w:t>
+      </w:r>
+      <w:proofErr w:type="spellStart"/>
       <w:r>
         <w:rPr>
           <w:rFonts w:asciiTheme="minorHAnsi" w:eastAsiaTheme="minorHAnsi" w:hAnsiTheme="minorHAnsi" w:cstheme="minorBidi"/>
@@ -394,8 +393,9 @@
           <w:szCs w:val="22"/>
           <w:lang w:val="de-CH" w:eastAsia="de-CH"/>
         </w:rPr>
-        <w:t>MongoDB</w:t>
-      </w:r>
+        <w:t>Netlify</w:t>
+      </w:r>
+      <w:proofErr w:type="spellEnd"/>
       <w:r>
         <w:rPr>
           <w:rFonts w:asciiTheme="minorHAnsi" w:eastAsiaTheme="minorHAnsi" w:hAnsiTheme="minorHAnsi" w:cstheme="minorBidi"/>
@@ -403,123 +403,41 @@
           <w:szCs w:val="22"/>
           <w:lang w:val="de-CH" w:eastAsia="de-CH"/>
         </w:rPr>
-        <w:t xml:space="preserve"> und </w:t>
-      </w:r>
-      <w:proofErr w:type="spellStart"/>
-      <w:r>
-        <w:rPr>
-          <w:rFonts w:asciiTheme="minorHAnsi" w:eastAsiaTheme="minorHAnsi" w:hAnsiTheme="minorHAnsi" w:cstheme="minorBidi"/>
-          <w:b/>
-          <w:bCs/>
-          <w:sz w:val="22"/>
-          <w:szCs w:val="22"/>
-          <w:lang w:val="de-CH" w:eastAsia="de-CH"/>
-        </w:rPr>
-        <w:t>Netlify</w:t>
-      </w:r>
-      <w:proofErr w:type="spellEnd"/>
-      <w:r>
+        <w:t xml:space="preserve"> realisiert.</w:t>
+      </w:r>
+    </w:p>
+    <w:p>
+      <w:pPr>
+        <w:pStyle w:val="berschrift1"/>
+        <w:rPr>
+          <w:lang w:eastAsia="de-CH"/>
+        </w:rPr>
+      </w:pPr>
+      <w:r>
+        <w:rPr>
+          <w:lang w:eastAsia="de-CH"/>
+        </w:rPr>
+        <w:t xml:space="preserve">Datenmodell </w:t>
+      </w:r>
+    </w:p>
+    <w:p>
+      <w:pPr>
+        <w:pStyle w:val="StandardWeb"/>
         <w:rPr>
           <w:rFonts w:asciiTheme="minorHAnsi" w:eastAsiaTheme="minorHAnsi" w:hAnsiTheme="minorHAnsi" w:cstheme="minorBidi"/>
           <w:sz w:val="22"/>
           <w:szCs w:val="22"/>
           <w:lang w:val="de-CH" w:eastAsia="de-CH"/>
         </w:rPr>
-        <w:t xml:space="preserve"> realisiert.</w:t>
-      </w:r>
-    </w:p>
-    <w:p>
-      <w:pPr>
-        <w:pStyle w:val="berschrift1"/>
-        <w:rPr>
-          <w:lang w:eastAsia="de-CH"/>
-        </w:rPr>
-      </w:pPr>
-      <w:r>
-        <w:rPr>
-          <w:lang w:eastAsia="de-CH"/>
-        </w:rPr>
-        <w:t xml:space="preserve">Datenmodell </w:t>
-      </w:r>
-    </w:p>
-    <w:p>
-      <w:pPr>
-        <w:pStyle w:val="StandardWeb"/>
+      </w:pPr>
+      <w:r>
         <w:rPr>
           <w:rFonts w:asciiTheme="minorHAnsi" w:eastAsiaTheme="minorHAnsi" w:hAnsiTheme="minorHAnsi" w:cstheme="minorBidi"/>
           <w:sz w:val="22"/>
           <w:szCs w:val="22"/>
           <w:lang w:val="de-CH" w:eastAsia="de-CH"/>
         </w:rPr>
-      </w:pPr>
-      <w:r>
-        <w:rPr>
-          <w:rFonts w:asciiTheme="minorHAnsi" w:eastAsiaTheme="minorHAnsi" w:hAnsiTheme="minorHAnsi" w:cstheme="minorBidi"/>
-          <w:sz w:val="22"/>
-          <w:szCs w:val="22"/>
-          <w:lang w:val="de-CH" w:eastAsia="de-CH"/>
-        </w:rPr>
-        <w:t xml:space="preserve">Das Datenmodell basiert auf einem einfachen Schema für ein Häkelprojekt. Es </w:t>
-      </w:r>
-      <w:proofErr w:type="spellStart"/>
-      <w:r>
-        <w:rPr>
-          <w:rFonts w:asciiTheme="minorHAnsi" w:eastAsiaTheme="minorHAnsi" w:hAnsiTheme="minorHAnsi" w:cstheme="minorBidi"/>
-          <w:sz w:val="22"/>
-          <w:szCs w:val="22"/>
-          <w:lang w:val="de-CH" w:eastAsia="de-CH"/>
-        </w:rPr>
-        <w:t>umfasst</w:t>
-      </w:r>
-      <w:proofErr w:type="spellEnd"/>
-      <w:r>
-        <w:rPr>
-          <w:rFonts w:asciiTheme="minorHAnsi" w:eastAsiaTheme="minorHAnsi" w:hAnsiTheme="minorHAnsi" w:cstheme="minorBidi"/>
-          <w:sz w:val="22"/>
-          <w:szCs w:val="22"/>
-          <w:lang w:val="de-CH" w:eastAsia="de-CH"/>
-        </w:rPr>
-        <w:t xml:space="preserve"> </w:t>
-      </w:r>
-      <w:proofErr w:type="spellStart"/>
-      <w:r>
-        <w:rPr>
-          <w:rFonts w:asciiTheme="minorHAnsi" w:eastAsiaTheme="minorHAnsi" w:hAnsiTheme="minorHAnsi" w:cstheme="minorBidi"/>
-          <w:sz w:val="22"/>
-          <w:szCs w:val="22"/>
-          <w:lang w:val="de-CH" w:eastAsia="de-CH"/>
-        </w:rPr>
-        <w:t>unter</w:t>
-      </w:r>
-      <w:proofErr w:type="spellEnd"/>
-      <w:r>
-        <w:rPr>
-          <w:rFonts w:asciiTheme="minorHAnsi" w:eastAsiaTheme="minorHAnsi" w:hAnsiTheme="minorHAnsi" w:cstheme="minorBidi"/>
-          <w:sz w:val="22"/>
-          <w:szCs w:val="22"/>
-          <w:lang w:val="de-CH" w:eastAsia="de-CH"/>
-        </w:rPr>
-        <w:t xml:space="preserve"> </w:t>
-      </w:r>
-      <w:proofErr w:type="spellStart"/>
-      <w:r>
-        <w:rPr>
-          <w:rFonts w:asciiTheme="minorHAnsi" w:eastAsiaTheme="minorHAnsi" w:hAnsiTheme="minorHAnsi" w:cstheme="minorBidi"/>
-          <w:sz w:val="22"/>
-          <w:szCs w:val="22"/>
-          <w:lang w:val="de-CH" w:eastAsia="de-CH"/>
-        </w:rPr>
-        <w:t>anderem</w:t>
-      </w:r>
-      <w:proofErr w:type="spellEnd"/>
-      <w:r>
-        <w:rPr>
-          <w:rFonts w:asciiTheme="minorHAnsi" w:eastAsiaTheme="minorHAnsi" w:hAnsiTheme="minorHAnsi" w:cstheme="minorBidi"/>
-          <w:sz w:val="22"/>
-          <w:szCs w:val="22"/>
-          <w:lang w:val="de-CH" w:eastAsia="de-CH"/>
-        </w:rPr>
-        <w:t>:</w:t>
+        <w:t>Das Datenmodell basiert auf einem einfachen Schema für ein Häkelprojekt. Es umfasst unter anderem:</w:t>
       </w:r>
     </w:p>
     <w:p>
@@ -543,7 +461,7 @@
           <w:szCs w:val="22"/>
           <w:lang w:val="de-CH" w:eastAsia="de-CH"/>
         </w:rPr>
-        <w:t xml:space="preserve">_id: </w:t>
+        <w:t>_</w:t>
       </w:r>
       <w:proofErr w:type="spellStart"/>
       <w:r>
@@ -553,7 +471,7 @@
           <w:szCs w:val="22"/>
           <w:lang w:val="de-CH" w:eastAsia="de-CH"/>
         </w:rPr>
-        <w:t>eindeutige</w:t>
+        <w:t>id</w:t>
       </w:r>
       <w:proofErr w:type="spellEnd"/>
       <w:r>
@@ -563,27 +481,7 @@
           <w:szCs w:val="22"/>
           <w:lang w:val="de-CH" w:eastAsia="de-CH"/>
         </w:rPr>
-        <w:t xml:space="preserve"> </w:t>
-      </w:r>
-      <w:proofErr w:type="spellStart"/>
-      <w:r>
-        <w:rPr>
-          <w:rFonts w:asciiTheme="minorHAnsi" w:eastAsiaTheme="minorHAnsi" w:hAnsiTheme="minorHAnsi" w:cstheme="minorBidi"/>
-          <w:sz w:val="22"/>
-          <w:szCs w:val="22"/>
-          <w:lang w:val="de-CH" w:eastAsia="de-CH"/>
-        </w:rPr>
-        <w:t>Projekt</w:t>
-      </w:r>
-      <w:proofErr w:type="spellEnd"/>
-      <w:r>
-        <w:rPr>
-          <w:rFonts w:asciiTheme="minorHAnsi" w:eastAsiaTheme="minorHAnsi" w:hAnsiTheme="minorHAnsi" w:cstheme="minorBidi"/>
-          <w:sz w:val="22"/>
-          <w:szCs w:val="22"/>
-          <w:lang w:val="de-CH" w:eastAsia="de-CH"/>
-        </w:rPr>
-        <w:t>-ID</w:t>
+        <w:t>: eindeutige Projekt-ID</w:t>
       </w:r>
     </w:p>
     <w:p>
@@ -600,6 +498,7 @@
           <w:lang w:val="de-CH" w:eastAsia="de-CH"/>
         </w:rPr>
       </w:pPr>
+      <w:proofErr w:type="spellStart"/>
       <w:r>
         <w:rPr>
           <w:rFonts w:asciiTheme="minorHAnsi" w:eastAsiaTheme="minorHAnsi" w:hAnsiTheme="minorHAnsi" w:cstheme="minorBidi"/>
@@ -607,9 +506,9 @@
           <w:szCs w:val="22"/>
           <w:lang w:val="de-CH" w:eastAsia="de-CH"/>
         </w:rPr>
-        <w:t xml:space="preserve">name: Name des </w:t>
-      </w:r>
-      <w:proofErr w:type="spellStart"/>
+        <w:t>name</w:t>
+      </w:r>
+      <w:proofErr w:type="spellEnd"/>
       <w:r>
         <w:rPr>
           <w:rFonts w:asciiTheme="minorHAnsi" w:eastAsiaTheme="minorHAnsi" w:hAnsiTheme="minorHAnsi" w:cstheme="minorBidi"/>
@@ -617,9 +516,8 @@
           <w:szCs w:val="22"/>
           <w:lang w:val="de-CH" w:eastAsia="de-CH"/>
         </w:rPr>
-        <w:t>Projekts</w:t>
-      </w:r>
-      <w:proofErr w:type="spellEnd"/>
+        <w:t>: Name des Projekts</w:t>
+      </w:r>
     </w:p>
     <w:p>
       <w:pPr>
@@ -714,6 +612,7 @@
           <w:lang w:val="de-CH" w:eastAsia="de-CH"/>
         </w:rPr>
       </w:pPr>
+      <w:proofErr w:type="spellStart"/>
       <w:r>
         <w:rPr>
           <w:rFonts w:asciiTheme="minorHAnsi" w:eastAsiaTheme="minorHAnsi" w:hAnsiTheme="minorHAnsi" w:cstheme="minorBidi"/>
@@ -721,9 +620,9 @@
           <w:szCs w:val="22"/>
           <w:lang w:val="de-CH" w:eastAsia="de-CH"/>
         </w:rPr>
-        <w:t xml:space="preserve">pattern: Beschreibung der </w:t>
-      </w:r>
-      <w:proofErr w:type="spellStart"/>
+        <w:t>pattern</w:t>
+      </w:r>
+      <w:proofErr w:type="spellEnd"/>
       <w:r>
         <w:rPr>
           <w:rFonts w:asciiTheme="minorHAnsi" w:eastAsiaTheme="minorHAnsi" w:hAnsiTheme="minorHAnsi" w:cstheme="minorBidi"/>
@@ -731,9 +630,8 @@
           <w:szCs w:val="22"/>
           <w:lang w:val="de-CH" w:eastAsia="de-CH"/>
         </w:rPr>
-        <w:t>Anleitung</w:t>
-      </w:r>
-      <w:proofErr w:type="spellEnd"/>
+        <w:t>: Beschreibung der Anleitung</w:t>
+      </w:r>
     </w:p>
     <w:p>
       <w:pPr>
@@ -955,12 +853,11 @@
         <w:t>MyProjects</w:t>
       </w:r>
       <w:proofErr w:type="spellEnd"/>
-      <w:r>
-        <w:t xml:space="preserve">" </w:t>
-      </w:r>
-      <w:r>
-        <w:t>,</w:t>
-      </w:r>
+      <w:proofErr w:type="gramStart"/>
+      <w:r>
+        <w:t>" ,</w:t>
+      </w:r>
+      <w:proofErr w:type="gramEnd"/>
       <w:r>
         <w:t xml:space="preserve"> "</w:t>
       </w:r>
@@ -970,10 +867,7 @@
       </w:r>
       <w:proofErr w:type="spellEnd"/>
       <w:r>
-        <w:t>"</w:t>
-      </w:r>
-      <w:r>
-        <w:t xml:space="preserve"> und «</w:t>
+        <w:t>" und «</w:t>
       </w:r>
       <w:proofErr w:type="spellStart"/>
       <w:r>
@@ -981,10 +875,19 @@
       </w:r>
       <w:proofErr w:type="spellEnd"/>
       <w:r>
-        <w:t>»</w:t>
-      </w:r>
-      <w:r>
-        <w:t>. Sie ist minimal gehalten, um einen klaren Fokus auf die Navigation zu bieten. Die Navigation wird auf dieser Seite bewusst ausgeblendet und erscheint erst auf den Unterseiten.</w:t>
+        <w:t xml:space="preserve">». Sie ist minimal gehalten, um einen klaren Fokus auf die Navigation zu bieten. </w:t>
+      </w:r>
+      <w:r>
+        <w:t>Der</w:t>
+      </w:r>
+      <w:r>
+        <w:t xml:space="preserve"> Navigation</w:t>
+      </w:r>
+      <w:r>
+        <w:t>sbar</w:t>
+      </w:r>
+      <w:r>
+        <w:t xml:space="preserve"> wird auf dieser Seite bewusst ausgeblendet und erscheint erst auf den Unterseiten.</w:t>
       </w:r>
     </w:p>
     <w:p>
@@ -1009,10 +912,12 @@
         <w:t>/+</w:t>
       </w:r>
       <w:proofErr w:type="spellStart"/>
+      <w:proofErr w:type="gramStart"/>
       <w:r>
         <w:t>page.svelte</w:t>
       </w:r>
       <w:proofErr w:type="spellEnd"/>
+      <w:proofErr w:type="gramEnd"/>
     </w:p>
     <w:p>
       <w:pPr>
@@ -1031,13 +936,12 @@
         <w:t>/+</w:t>
       </w:r>
       <w:proofErr w:type="spellStart"/>
-      <w:r>
-        <w:t>layout</w:t>
-      </w:r>
-      <w:r>
-        <w:t>.svelte</w:t>
-      </w:r>
-      <w:proofErr w:type="spellEnd"/>
+      <w:proofErr w:type="gramStart"/>
+      <w:r>
+        <w:t>layout.svelte</w:t>
+      </w:r>
+      <w:proofErr w:type="spellEnd"/>
+      <w:proofErr w:type="gramEnd"/>
     </w:p>
     <w:p>
       <w:pPr>
@@ -1150,6 +1054,8 @@
       <w:r>
         <w:t xml:space="preserve">. Im Hintergrund erfolgt ein Filter, der nur Projekte mit diesen beiden Statuswerten berücksichtigt. Ein Klick auf die Karte öffnet die Detailansicht des jeweiligen Projekts. Die Daten stammen aus der MongoDB-Datenbank. </w:t>
       </w:r>
+    </w:p>
+    <w:p>
       <w:r>
         <w:t>Dateien:</w:t>
       </w:r>
@@ -1179,10 +1085,12 @@
         <w:t>/+</w:t>
       </w:r>
       <w:proofErr w:type="spellStart"/>
+      <w:proofErr w:type="gramStart"/>
       <w:r>
         <w:t>page.svelte</w:t>
       </w:r>
       <w:proofErr w:type="spellEnd"/>
+      <w:proofErr w:type="gramEnd"/>
     </w:p>
     <w:p>
       <w:pPr>
@@ -1199,13 +1107,7 @@
         <w:rPr>
           <w:lang w:val="en-US"/>
         </w:rPr>
-        <w:t>routes/crochet/+page.server</w:t>
-      </w:r>
-      <w:r>
-        <w:rPr>
-          <w:lang w:val="en-US"/>
-        </w:rPr>
-        <w:t>.js</w:t>
+        <w:t>routes/crochet/+page.server.js</w:t>
       </w:r>
     </w:p>
     <w:p>
@@ -1349,10 +1251,7 @@
       </w:r>
       <w:proofErr w:type="spellEnd"/>
       <w:r>
-        <w:t xml:space="preserve"> hinzufügen" übernommen werden. Im Hintergrund wird dabei der Status des Projekts von "offen" auf "in Bearbeitung" gesetzt. Dadurch erscheint es beim nächsten Aufruf in der Projektübersicht</w:t>
-      </w:r>
-      <w:r>
-        <w:t xml:space="preserve"> “</w:t>
+        <w:t xml:space="preserve"> hinzufügen" übernommen werden. Im Hintergrund wird dabei der Status des Projekts von "offen" auf "in Bearbeitung" gesetzt. Dadurch erscheint es beim nächsten Aufruf in der Projektübersicht “</w:t>
       </w:r>
       <w:proofErr w:type="spellStart"/>
       <w:r>
@@ -1402,8 +1301,21 @@
           <w:numId w:val="35"/>
         </w:numPr>
       </w:pPr>
-      <w:r>
-        <w:t>routes/crochet/</w:t>
+      <w:proofErr w:type="spellStart"/>
+      <w:r>
+        <w:t>routes</w:t>
+      </w:r>
+      <w:proofErr w:type="spellEnd"/>
+      <w:r>
+        <w:t>/</w:t>
+      </w:r>
+      <w:proofErr w:type="spellStart"/>
+      <w:r>
+        <w:t>crochet</w:t>
+      </w:r>
+      <w:proofErr w:type="spellEnd"/>
+      <w:r>
+        <w:t>/</w:t>
       </w:r>
       <w:proofErr w:type="spellStart"/>
       <w:r>
@@ -1414,10 +1326,12 @@
         <w:t>/+</w:t>
       </w:r>
       <w:proofErr w:type="spellStart"/>
+      <w:proofErr w:type="gramStart"/>
       <w:r>
         <w:t>page.svelte</w:t>
       </w:r>
       <w:proofErr w:type="spellEnd"/>
+      <w:proofErr w:type="gramEnd"/>
     </w:p>
     <w:p>
       <w:pPr>
@@ -1426,20 +1340,29 @@
           <w:ilvl w:val="0"/>
           <w:numId w:val="35"/>
         </w:numPr>
-      </w:pPr>
-      <w:r>
+        <w:rPr>
+          <w:lang w:val="en-US"/>
+        </w:rPr>
+      </w:pPr>
+      <w:r>
+        <w:rPr>
+          <w:lang w:val="en-US"/>
+        </w:rPr>
         <w:t>routes/crochet/</w:t>
       </w:r>
       <w:proofErr w:type="spellStart"/>
       <w:r>
+        <w:rPr>
+          <w:lang w:val="en-US"/>
+        </w:rPr>
         <w:t>inspo</w:t>
       </w:r>
       <w:proofErr w:type="spellEnd"/>
       <w:r>
-        <w:t>/+page.server</w:t>
-      </w:r>
-      <w:r>
-        <w:t>.js</w:t>
+        <w:rPr>
+          <w:lang w:val="en-US"/>
+        </w:rPr>
+        <w:t>/+page.server.js</w:t>
       </w:r>
     </w:p>
     <w:p>
@@ -1472,12 +1395,36 @@
       </w:r>
       <w:proofErr w:type="spellEnd"/>
     </w:p>
-    <w:p/>
-    <w:p/>
-    <w:p/>
-    <w:p/>
-    <w:p/>
-    <w:p/>
+    <w:p>
+      <w:pPr>
+        <w:pStyle w:val="Listenabsatz"/>
+        <w:numPr>
+          <w:ilvl w:val="0"/>
+          <w:numId w:val="35"/>
+        </w:numPr>
+      </w:pPr>
+      <w:proofErr w:type="spellStart"/>
+      <w:r>
+        <w:t>lib</w:t>
+      </w:r>
+      <w:proofErr w:type="spellEnd"/>
+      <w:r>
+        <w:t>/</w:t>
+      </w:r>
+      <w:proofErr w:type="spellStart"/>
+      <w:r>
+        <w:t>components</w:t>
+      </w:r>
+      <w:proofErr w:type="spellEnd"/>
+      <w:r>
+        <w:t>/style.css</w:t>
+      </w:r>
+    </w:p>
+    <w:p>
+      <w:r>
+        <w:br w:type="page"/>
+      </w:r>
+    </w:p>
     <w:p>
       <w:pPr>
         <w:pStyle w:val="berschrift2"/>
@@ -1559,10 +1506,7 @@
     </w:p>
     <w:p>
       <w:r>
-        <w:t xml:space="preserve">In der Detailansicht wird ein einzelnes Projekt vollständig angezeigt. Falls die Seite aus der Projektübersicht </w:t>
-      </w:r>
-      <w:r>
-        <w:t>«</w:t>
+        <w:t>In der Detailansicht wird ein einzelnes Projekt vollständig angezeigt. Falls die Seite aus der Projektübersicht «</w:t>
       </w:r>
       <w:proofErr w:type="spellStart"/>
       <w:r>
@@ -1570,10 +1514,13 @@
       </w:r>
       <w:proofErr w:type="spellEnd"/>
       <w:r>
-        <w:t xml:space="preserve">» </w:t>
-      </w:r>
-      <w:r>
-        <w:t>aufgerufen wurde, kann dort der Status über ein Dropdown angepasst werden. Der "Projekt löschen"-Button befindet sich oben rechts neben dem Projekttitel.</w:t>
+        <w:t>» aufgerufen wurde, kann dort der Status über ein Dropdown angepasst werden. Der "Projekt löschen"-Button befindet sich oben rechts neben dem Projekttitel.</w:t>
+      </w:r>
+      <w:r>
+        <w:t xml:space="preserve"> </w:t>
+      </w:r>
+      <w:r>
+        <w:t>Die Löschfunktion wurde eingebaut, damit man ein Projekt entfernen kann, wenn es nicht weiterverfolgt werden soll.</w:t>
       </w:r>
     </w:p>
     <w:p>
@@ -1588,23 +1535,40 @@
           <w:ilvl w:val="0"/>
           <w:numId w:val="35"/>
         </w:numPr>
-      </w:pPr>
-      <w:r>
+        <w:rPr>
+          <w:lang w:val="en-US"/>
+        </w:rPr>
+      </w:pPr>
+      <w:r>
+        <w:rPr>
+          <w:lang w:val="en-US"/>
+        </w:rPr>
         <w:t>routes/crochet/[</w:t>
       </w:r>
       <w:proofErr w:type="spellStart"/>
       <w:r>
+        <w:rPr>
+          <w:lang w:val="en-US"/>
+        </w:rPr>
         <w:t>crochet_id</w:t>
       </w:r>
       <w:proofErr w:type="spellEnd"/>
       <w:r>
+        <w:rPr>
+          <w:lang w:val="en-US"/>
+        </w:rPr>
         <w:t>]/+</w:t>
       </w:r>
       <w:proofErr w:type="spellStart"/>
-      <w:r>
+      <w:proofErr w:type="gramStart"/>
+      <w:r>
+        <w:rPr>
+          <w:lang w:val="en-US"/>
+        </w:rPr>
         <w:t>page.svelte</w:t>
       </w:r>
       <w:proofErr w:type="spellEnd"/>
+      <w:proofErr w:type="gramEnd"/>
     </w:p>
     <w:p>
       <w:pPr>
@@ -1613,9 +1577,29 @@
           <w:ilvl w:val="0"/>
           <w:numId w:val="35"/>
         </w:numPr>
-      </w:pPr>
-      <w:r>
-        <w:t>routes/crochet/[crochet_id]/+page.server.js</w:t>
+        <w:rPr>
+          <w:lang w:val="en-US"/>
+        </w:rPr>
+      </w:pPr>
+      <w:r>
+        <w:rPr>
+          <w:lang w:val="en-US"/>
+        </w:rPr>
+        <w:t>routes/crochet/[</w:t>
+      </w:r>
+      <w:proofErr w:type="spellStart"/>
+      <w:r>
+        <w:rPr>
+          <w:lang w:val="en-US"/>
+        </w:rPr>
+        <w:t>crochet_id</w:t>
+      </w:r>
+      <w:proofErr w:type="spellEnd"/>
+      <w:r>
+        <w:rPr>
+          <w:lang w:val="en-US"/>
+        </w:rPr>
+        <w:t>]/+page.server.js</w:t>
       </w:r>
     </w:p>
     <w:p>
@@ -1625,10 +1609,42 @@
           <w:ilvl w:val="0"/>
           <w:numId w:val="35"/>
         </w:numPr>
-      </w:pPr>
-      <w:proofErr w:type="spellStart"/>
-      <w:r>
-        <w:t>routes</w:t>
+        <w:rPr>
+          <w:lang w:val="en-US"/>
+        </w:rPr>
+      </w:pPr>
+      <w:r>
+        <w:rPr>
+          <w:lang w:val="en-US"/>
+        </w:rPr>
+        <w:t>routes/crochet/[</w:t>
+      </w:r>
+      <w:proofErr w:type="spellStart"/>
+      <w:r>
+        <w:rPr>
+          <w:lang w:val="en-US"/>
+        </w:rPr>
+        <w:t>crochet_id</w:t>
+      </w:r>
+      <w:proofErr w:type="spellEnd"/>
+      <w:r>
+        <w:rPr>
+          <w:lang w:val="en-US"/>
+        </w:rPr>
+        <w:t>]/stylesID.css</w:t>
+      </w:r>
+    </w:p>
+    <w:p>
+      <w:pPr>
+        <w:pStyle w:val="Listenabsatz"/>
+        <w:numPr>
+          <w:ilvl w:val="0"/>
+          <w:numId w:val="35"/>
+        </w:numPr>
+      </w:pPr>
+      <w:proofErr w:type="spellStart"/>
+      <w:r>
+        <w:t>lib</w:t>
       </w:r>
       <w:proofErr w:type="spellEnd"/>
       <w:r>
@@ -1636,22 +1652,25 @@
       </w:r>
       <w:proofErr w:type="spellStart"/>
       <w:r>
-        <w:t>crochet</w:t>
-      </w:r>
-      <w:proofErr w:type="spellEnd"/>
-      <w:r>
-        <w:t>/[</w:t>
-      </w:r>
-      <w:proofErr w:type="spellStart"/>
-      <w:r>
-        <w:t>crochet_id</w:t>
-      </w:r>
-      <w:proofErr w:type="spellEnd"/>
-      <w:r>
-        <w:t>]/</w:t>
-      </w:r>
-      <w:r>
-        <w:t>stylesID.css</w:t>
+        <w:t>components</w:t>
+      </w:r>
+      <w:proofErr w:type="spellEnd"/>
+      <w:r>
+        <w:t>/style.css</w:t>
+      </w:r>
+    </w:p>
+    <w:p>
+      <w:pPr>
+        <w:pStyle w:val="Listenabsatz"/>
+        <w:rPr>
+          <w:lang w:val="en-US"/>
+        </w:rPr>
+      </w:pPr>
+      <w:r>
+        <w:rPr>
+          <w:lang w:val="en-US"/>
+        </w:rPr>
+        <w:br w:type="page"/>
       </w:r>
     </w:p>
     <w:p>
@@ -1659,6 +1678,7 @@
         <w:pStyle w:val="berschrift2"/>
       </w:pPr>
       <w:r>
+        <w:lastRenderedPageBreak/>
         <w:t>«+</w:t>
       </w:r>
       <w:proofErr w:type="spellStart"/>
@@ -1742,7 +1762,6 @@
     </w:p>
     <w:p>
       <w:r>
-        <w:lastRenderedPageBreak/>
         <w:t>Über ein Formular können Nutzer</w:t>
       </w:r>
       <w:r>
@@ -1825,6 +1844,7 @@
         <w:t>es/crochet/new/+</w:t>
       </w:r>
       <w:proofErr w:type="spellStart"/>
+      <w:proofErr w:type="gramStart"/>
       <w:r>
         <w:rPr>
           <w:lang w:val="en-US"/>
@@ -1832,6 +1852,7 @@
         <w:t>page.svelte</w:t>
       </w:r>
       <w:proofErr w:type="spellEnd"/>
+      <w:proofErr w:type="gramEnd"/>
     </w:p>
     <w:p>
       <w:pPr>
@@ -1877,6 +1898,31 @@
     </w:p>
     <w:p>
       <w:pPr>
+        <w:pStyle w:val="Listenabsatz"/>
+        <w:numPr>
+          <w:ilvl w:val="0"/>
+          <w:numId w:val="44"/>
+        </w:numPr>
+      </w:pPr>
+      <w:proofErr w:type="spellStart"/>
+      <w:r>
+        <w:t>lib</w:t>
+      </w:r>
+      <w:proofErr w:type="spellEnd"/>
+      <w:r>
+        <w:t>/</w:t>
+      </w:r>
+      <w:proofErr w:type="spellStart"/>
+      <w:r>
+        <w:t>components</w:t>
+      </w:r>
+      <w:proofErr w:type="spellEnd"/>
+      <w:r>
+        <w:t>/style.css</w:t>
+      </w:r>
+    </w:p>
+    <w:p>
+      <w:pPr>
         <w:rPr>
           <w:lang w:val="en-US"/>
         </w:rPr>
@@ -1917,20 +1963,120 @@
         <w:t>Projekte können direkt in der Detailansicht zwischen "offen", "in Bearbeitung" und "abgeschlossen" umgeschaltet werden. Die entsprechende Logik befindet sich in +</w:t>
       </w:r>
       <w:proofErr w:type="spellStart"/>
+      <w:proofErr w:type="gramStart"/>
       <w:r>
         <w:t>page.svelte</w:t>
       </w:r>
       <w:proofErr w:type="spellEnd"/>
+      <w:proofErr w:type="gramEnd"/>
       <w:r>
         <w:t xml:space="preserve"> sowie der Action </w:t>
       </w:r>
       <w:proofErr w:type="spellStart"/>
       <w:r>
-        <w:t>updateStatus</w:t>
+        <w:t>update</w:t>
+      </w:r>
+      <w:r>
+        <w:t>Status</w:t>
       </w:r>
       <w:proofErr w:type="spellEnd"/>
       <w:r>
         <w:t xml:space="preserve"> in +page.server.js.</w:t>
+      </w:r>
+    </w:p>
+    <w:p>
+      <w:r>
+        <w:t xml:space="preserve">Da sowohl </w:t>
+      </w:r>
+      <w:proofErr w:type="spellStart"/>
+      <w:r>
+        <w:t>MyProjects</w:t>
+      </w:r>
+      <w:proofErr w:type="spellEnd"/>
+      <w:r>
+        <w:t xml:space="preserve"> als auch </w:t>
+      </w:r>
+      <w:proofErr w:type="spellStart"/>
+      <w:r>
+        <w:t>MyInspo</w:t>
+      </w:r>
+      <w:proofErr w:type="spellEnd"/>
+      <w:r>
+        <w:t xml:space="preserve"> dieselbe Detailseite aufrufen (/</w:t>
+      </w:r>
+      <w:proofErr w:type="spellStart"/>
+      <w:r>
+        <w:t>crochet</w:t>
+      </w:r>
+      <w:proofErr w:type="spellEnd"/>
+      <w:r>
+        <w:t>/[</w:t>
+      </w:r>
+      <w:proofErr w:type="spellStart"/>
+      <w:r>
+        <w:t>id</w:t>
+      </w:r>
+      <w:proofErr w:type="spellEnd"/>
+      <w:r>
+        <w:t xml:space="preserve">]), wird über den Query-Parameter </w:t>
+      </w:r>
+      <w:r>
+        <w:t>«</w:t>
+      </w:r>
+      <w:proofErr w:type="spellStart"/>
+      <w:r>
+        <w:t>editStatus</w:t>
+      </w:r>
+      <w:proofErr w:type="spellEnd"/>
+      <w:r>
+        <w:t>=</w:t>
+      </w:r>
+      <w:proofErr w:type="spellStart"/>
+      <w:r>
+        <w:t>true</w:t>
+      </w:r>
+      <w:proofErr w:type="spellEnd"/>
+      <w:r>
+        <w:t>»</w:t>
+      </w:r>
+      <w:r>
+        <w:t xml:space="preserve"> und die Variable </w:t>
+      </w:r>
+      <w:r>
+        <w:t>«</w:t>
+      </w:r>
+      <w:proofErr w:type="spellStart"/>
+      <w:r>
+        <w:t>editStatus</w:t>
+      </w:r>
+      <w:proofErr w:type="spellEnd"/>
+      <w:r>
+        <w:t>»</w:t>
+      </w:r>
+      <w:r>
+        <w:t xml:space="preserve"> bzw. </w:t>
+      </w:r>
+      <w:r>
+        <w:t>«</w:t>
+      </w:r>
+      <w:proofErr w:type="spellStart"/>
+      <w:r>
+        <w:t>editable</w:t>
+      </w:r>
+      <w:proofErr w:type="spellEnd"/>
+      <w:r>
+        <w:t>»</w:t>
+      </w:r>
+      <w:r>
+        <w:t xml:space="preserve"> unterschieden, ob das Projekt bearbeitet werden darf oder nur angezeigt wird. So wird verhindert, dass offene Projekte aus </w:t>
+      </w:r>
+      <w:proofErr w:type="spellStart"/>
+      <w:r>
+        <w:t>MyInspo</w:t>
+      </w:r>
+      <w:proofErr w:type="spellEnd"/>
+      <w:r>
+        <w:t xml:space="preserve"> direkt verändert werden können.</w:t>
       </w:r>
     </w:p>
     <w:p>
@@ -1987,6 +2133,7 @@
         <w:rPr>
           <w:noProof/>
         </w:rPr>
+        <w:lastRenderedPageBreak/>
         <w:drawing>
           <wp:inline distT="0" distB="0" distL="0" distR="0" wp14:anchorId="421C05E2" wp14:editId="7F78433E">
             <wp:extent cx="4628271" cy="2463606"/>
@@ -2104,86 +2251,6 @@
     </w:p>
     <w:p>
       <w:pPr>
-        <w:pStyle w:val="berschrift2"/>
-        <w:rPr>
-          <w:lang w:val="en-US"/>
-        </w:rPr>
-      </w:pPr>
-      <w:r>
-        <w:rPr>
-          <w:lang w:val="en-US"/>
-        </w:rPr>
-        <w:lastRenderedPageBreak/>
-        <w:t xml:space="preserve">"Zu </w:t>
-      </w:r>
-      <w:proofErr w:type="spellStart"/>
-      <w:r>
-        <w:rPr>
-          <w:lang w:val="en-US"/>
-        </w:rPr>
-        <w:t>MyProjects</w:t>
-      </w:r>
-      <w:proofErr w:type="spellEnd"/>
-      <w:r>
-        <w:rPr>
-          <w:lang w:val="en-US"/>
-        </w:rPr>
-        <w:t xml:space="preserve"> </w:t>
-      </w:r>
-      <w:proofErr w:type="spellStart"/>
-      <w:r>
-        <w:rPr>
-          <w:lang w:val="en-US"/>
-        </w:rPr>
-        <w:t>hinzufügen</w:t>
-      </w:r>
-      <w:proofErr w:type="spellEnd"/>
-      <w:r>
-        <w:rPr>
-          <w:lang w:val="en-US"/>
-        </w:rPr>
-        <w:t>"-</w:t>
-      </w:r>
-      <w:proofErr w:type="spellStart"/>
-      <w:r>
-        <w:rPr>
-          <w:lang w:val="en-US"/>
-        </w:rPr>
-        <w:t>Funktion</w:t>
-      </w:r>
-      <w:proofErr w:type="spellEnd"/>
-    </w:p>
-    <w:p>
-      <w:r>
-        <w:t>Auf der Seite /</w:t>
-      </w:r>
-      <w:proofErr w:type="spellStart"/>
-      <w:r>
-        <w:t>crochet</w:t>
-      </w:r>
-      <w:proofErr w:type="spellEnd"/>
-      <w:r>
-        <w:t>/</w:t>
-      </w:r>
-      <w:proofErr w:type="spellStart"/>
-      <w:r>
-        <w:t>inspo</w:t>
-      </w:r>
-      <w:proofErr w:type="spellEnd"/>
-      <w:r>
-        <w:t xml:space="preserve"> kann bei einem offenen Projekt die Option "Zu </w:t>
-      </w:r>
-      <w:proofErr w:type="spellStart"/>
-      <w:r>
-        <w:t>MyProjects</w:t>
-      </w:r>
-      <w:proofErr w:type="spellEnd"/>
-      <w:r>
-        <w:t xml:space="preserve"> hinzufügen" ausgewählt werden. Dabei wird der Status des Projekts von "offen" auf "in Bearbeitung" gesetzt. Diese Funktion ist direkt mit der Status-Logik verbunden und erlaubt eine nahtlose Übernahme in die Projektliste.</w:t>
-      </w:r>
-    </w:p>
-    <w:p>
-      <w:pPr>
         <w:rPr>
           <w:lang w:val="en-US"/>
         </w:rPr>
@@ -2214,23 +2281,30 @@
           <w:ilvl w:val="0"/>
           <w:numId w:val="35"/>
         </w:numPr>
-      </w:pPr>
-      <w:r>
-        <w:t>routes/crochet/</w:t>
-      </w:r>
-      <w:proofErr w:type="spellStart"/>
-      <w:r>
-        <w:t>inspo</w:t>
-      </w:r>
-      <w:proofErr w:type="spellEnd"/>
-      <w:r>
-        <w:t>/+</w:t>
-      </w:r>
-      <w:proofErr w:type="spellStart"/>
-      <w:r>
-        <w:t>page.svelte</w:t>
-      </w:r>
-      <w:proofErr w:type="spellEnd"/>
+        <w:rPr>
+          <w:lang w:val="en-US"/>
+        </w:rPr>
+      </w:pPr>
+      <w:r>
+        <w:rPr>
+          <w:lang w:val="en-US"/>
+        </w:rPr>
+        <w:t>routes/crochet/[</w:t>
+      </w:r>
+      <w:proofErr w:type="spellStart"/>
+      <w:r>
+        <w:rPr>
+          <w:lang w:val="en-US"/>
+        </w:rPr>
+        <w:t>crochet_id</w:t>
+      </w:r>
+      <w:proofErr w:type="spellEnd"/>
+      <w:r>
+        <w:rPr>
+          <w:lang w:val="en-US"/>
+        </w:rPr>
+        <w:t>]/+page.server.js</w:t>
+      </w:r>
     </w:p>
     <w:p>
       <w:pPr>
@@ -2239,174 +2313,389 @@
           <w:ilvl w:val="0"/>
           <w:numId w:val="35"/>
         </w:numPr>
-      </w:pPr>
-      <w:r>
+        <w:rPr>
+          <w:lang w:val="en-US"/>
+        </w:rPr>
+      </w:pPr>
+      <w:r>
+        <w:rPr>
+          <w:lang w:val="en-US"/>
+        </w:rPr>
         <w:t>routes/crochet/[</w:t>
       </w:r>
       <w:proofErr w:type="spellStart"/>
       <w:r>
+        <w:rPr>
+          <w:lang w:val="en-US"/>
+        </w:rPr>
         <w:t>crochet_id</w:t>
       </w:r>
       <w:proofErr w:type="spellEnd"/>
       <w:r>
-        <w:t>]/+page.server.js</w:t>
-      </w:r>
-    </w:p>
-    <w:p>
-      <w:pPr>
         <w:rPr>
           <w:lang w:val="en-US"/>
         </w:rPr>
-      </w:pPr>
-    </w:p>
-    <w:p>
-      <w:pPr>
-        <w:pStyle w:val="berschrift2"/>
+        <w:t>]/</w:t>
+      </w:r>
+      <w:r>
         <w:rPr>
           <w:lang w:val="en-US"/>
         </w:rPr>
-      </w:pPr>
-      <w:proofErr w:type="spellStart"/>
+        <w:t>+</w:t>
+      </w:r>
+      <w:proofErr w:type="spellStart"/>
+      <w:proofErr w:type="gramStart"/>
       <w:r>
         <w:rPr>
           <w:lang w:val="en-US"/>
         </w:rPr>
-        <w:t>Dynamische</w:t>
-      </w:r>
-      <w:proofErr w:type="spellEnd"/>
-      <w:r>
-        <w:rPr>
-          <w:lang w:val="en-US"/>
-        </w:rPr>
-        <w:t xml:space="preserve"> Navigation</w:t>
-      </w:r>
-    </w:p>
-    <w:p>
-      <w:pPr>
-        <w:rPr>
-          <w:lang w:val="en-US"/>
-        </w:rPr>
-      </w:pPr>
-      <w:r>
-        <w:t xml:space="preserve">Die Navigation ist auf der Startseite ausgeblendet und erscheint nur auf Unterseiten. </w:t>
-      </w:r>
-      <w:proofErr w:type="spellStart"/>
-      <w:r>
-        <w:rPr>
-          <w:lang w:val="en-US"/>
-        </w:rPr>
-        <w:t>Realisiert</w:t>
-      </w:r>
-      <w:proofErr w:type="spellEnd"/>
-      <w:r>
-        <w:rPr>
-          <w:lang w:val="en-US"/>
-        </w:rPr>
-        <w:t xml:space="preserve"> durch </w:t>
-      </w:r>
-      <w:proofErr w:type="spellStart"/>
-      <w:r>
-        <w:rPr>
-          <w:lang w:val="en-US"/>
-        </w:rPr>
-        <w:t>Pfadprüfung</w:t>
-      </w:r>
-      <w:proofErr w:type="spellEnd"/>
-      <w:r>
-        <w:rPr>
-          <w:lang w:val="en-US"/>
-        </w:rPr>
-        <w:t xml:space="preserve"> in +</w:t>
-      </w:r>
-      <w:proofErr w:type="spellStart"/>
-      <w:r>
-        <w:rPr>
-          <w:lang w:val="en-US"/>
-        </w:rPr>
-        <w:t>layout.svelte</w:t>
-      </w:r>
-      <w:proofErr w:type="spellEnd"/>
-      <w:r>
-        <w:rPr>
-          <w:lang w:val="en-US"/>
-        </w:rPr>
-        <w:t>.</w:t>
-      </w:r>
-    </w:p>
-    <w:p>
-      <w:pPr>
-        <w:rPr>
-          <w:lang w:val="en-US"/>
-        </w:rPr>
-      </w:pPr>
-    </w:p>
-    <w:p>
-      <w:pPr>
-        <w:pStyle w:val="berschrift2"/>
-        <w:rPr>
-          <w:lang w:val="en-US"/>
-        </w:rPr>
-      </w:pPr>
-      <w:r>
-        <w:rPr>
-          <w:lang w:val="en-US"/>
-        </w:rPr>
-        <w:t>UI-</w:t>
-      </w:r>
-      <w:proofErr w:type="spellStart"/>
-      <w:r>
-        <w:rPr>
-          <w:lang w:val="en-US"/>
-        </w:rPr>
-        <w:t>Feinschliff</w:t>
-      </w:r>
-      <w:proofErr w:type="spellEnd"/>
-    </w:p>
-    <w:p>
-      <w:pPr>
+        <w:t>page.svelte</w:t>
+      </w:r>
+      <w:proofErr w:type="spellEnd"/>
+      <w:proofErr w:type="gramEnd"/>
+    </w:p>
+    <w:p>
+      <w:pPr>
+        <w:pStyle w:val="Listenabsatz"/>
         <w:numPr>
           <w:ilvl w:val="0"/>
-          <w:numId w:val="42"/>
+          <w:numId w:val="35"/>
         </w:numPr>
       </w:pPr>
-      <w:r>
-        <w:t>Einheitliches Button-Design über die CSS-Klasse button-main in style.css</w:t>
-      </w:r>
-    </w:p>
-    <w:p>
-      <w:pPr>
+      <w:proofErr w:type="spellStart"/>
+      <w:r>
+        <w:t>lib</w:t>
+      </w:r>
+      <w:proofErr w:type="spellEnd"/>
+      <w:r>
+        <w:t>/</w:t>
+      </w:r>
+      <w:proofErr w:type="spellStart"/>
+      <w:r>
+        <w:t>components</w:t>
+      </w:r>
+      <w:proofErr w:type="spellEnd"/>
+      <w:r>
+        <w:t>/</w:t>
+      </w:r>
+      <w:proofErr w:type="spellStart"/>
+      <w:r>
+        <w:t>CrochetCard.svelte</w:t>
+      </w:r>
+      <w:proofErr w:type="spellEnd"/>
+    </w:p>
+    <w:p>
+      <w:pPr>
+        <w:rPr>
+          <w:lang w:val="en-US"/>
+        </w:rPr>
+      </w:pPr>
+    </w:p>
+    <w:p>
+      <w:pPr>
+        <w:pStyle w:val="berschrift2"/>
+        <w:rPr>
+          <w:lang w:val="en-US"/>
+        </w:rPr>
+      </w:pPr>
+      <w:r>
+        <w:rPr>
+          <w:lang w:val="en-US"/>
+        </w:rPr>
+        <w:t xml:space="preserve">"Zu </w:t>
+      </w:r>
+      <w:proofErr w:type="spellStart"/>
+      <w:r>
+        <w:rPr>
+          <w:lang w:val="en-US"/>
+        </w:rPr>
+        <w:t>MyProjects</w:t>
+      </w:r>
+      <w:proofErr w:type="spellEnd"/>
+      <w:r>
+        <w:rPr>
+          <w:lang w:val="en-US"/>
+        </w:rPr>
+        <w:t xml:space="preserve"> </w:t>
+      </w:r>
+      <w:proofErr w:type="spellStart"/>
+      <w:r>
+        <w:rPr>
+          <w:lang w:val="en-US"/>
+        </w:rPr>
+        <w:t>hinzufügen</w:t>
+      </w:r>
+      <w:proofErr w:type="spellEnd"/>
+      <w:r>
+        <w:rPr>
+          <w:lang w:val="en-US"/>
+        </w:rPr>
+        <w:t>"-</w:t>
+      </w:r>
+      <w:proofErr w:type="spellStart"/>
+      <w:r>
+        <w:rPr>
+          <w:lang w:val="en-US"/>
+        </w:rPr>
+        <w:t>Funktion</w:t>
+      </w:r>
+      <w:proofErr w:type="spellEnd"/>
+    </w:p>
+    <w:p>
+      <w:r>
+        <w:t>Auf der Seite /</w:t>
+      </w:r>
+      <w:proofErr w:type="spellStart"/>
+      <w:r>
+        <w:t>crochet</w:t>
+      </w:r>
+      <w:proofErr w:type="spellEnd"/>
+      <w:r>
+        <w:t>/</w:t>
+      </w:r>
+      <w:proofErr w:type="spellStart"/>
+      <w:r>
+        <w:t>inspo</w:t>
+      </w:r>
+      <w:proofErr w:type="spellEnd"/>
+      <w:r>
+        <w:t xml:space="preserve"> kann bei einem offenen Projekt die Option "Zu </w:t>
+      </w:r>
+      <w:proofErr w:type="spellStart"/>
+      <w:r>
+        <w:t>MyProjects</w:t>
+      </w:r>
+      <w:proofErr w:type="spellEnd"/>
+      <w:r>
+        <w:t xml:space="preserve"> hinzufügen" ausgewählt werden. Dabei wird der Status des Projekts von "offen" auf "in Bearbeitung" gesetzt. Diese Funktion ist direkt mit der Status-Logik verbunden und erlaubt eine nahtlose Übernahme in die Projektliste.</w:t>
+      </w:r>
+    </w:p>
+    <w:p>
+      <w:pPr>
+        <w:rPr>
+          <w:lang w:val="en-US"/>
+        </w:rPr>
+      </w:pPr>
+      <w:proofErr w:type="spellStart"/>
+      <w:r>
+        <w:rPr>
+          <w:b/>
+          <w:bCs/>
+          <w:lang w:val="en-US"/>
+        </w:rPr>
+        <w:t>Dateien</w:t>
+      </w:r>
+      <w:proofErr w:type="spellEnd"/>
+      <w:r>
+        <w:rPr>
+          <w:b/>
+          <w:bCs/>
+          <w:lang w:val="en-US"/>
+        </w:rPr>
+        <w:t>:</w:t>
+      </w:r>
+    </w:p>
+    <w:p>
+      <w:pPr>
+        <w:pStyle w:val="Listenabsatz"/>
         <w:numPr>
           <w:ilvl w:val="0"/>
-          <w:numId w:val="42"/>
+          <w:numId w:val="35"/>
         </w:numPr>
       </w:pPr>
-      <w:r>
-        <w:t>Lösch-Button farblich hervorgehoben und oben rechts beim Titel platziert</w:t>
-      </w:r>
-    </w:p>
-    <w:p>
-      <w:pPr>
+      <w:proofErr w:type="spellStart"/>
+      <w:r>
+        <w:t>routes</w:t>
+      </w:r>
+      <w:proofErr w:type="spellEnd"/>
+      <w:r>
+        <w:t>/</w:t>
+      </w:r>
+      <w:proofErr w:type="spellStart"/>
+      <w:r>
+        <w:t>crochet</w:t>
+      </w:r>
+      <w:proofErr w:type="spellEnd"/>
+      <w:r>
+        <w:t>/</w:t>
+      </w:r>
+      <w:proofErr w:type="spellStart"/>
+      <w:r>
+        <w:t>inspo</w:t>
+      </w:r>
+      <w:proofErr w:type="spellEnd"/>
+      <w:r>
+        <w:t>/+</w:t>
+      </w:r>
+      <w:proofErr w:type="spellStart"/>
+      <w:proofErr w:type="gramStart"/>
+      <w:r>
+        <w:t>page.svelte</w:t>
+      </w:r>
+      <w:proofErr w:type="spellEnd"/>
+      <w:proofErr w:type="gramEnd"/>
+    </w:p>
+    <w:p>
+      <w:pPr>
+        <w:pStyle w:val="Listenabsatz"/>
         <w:numPr>
           <w:ilvl w:val="0"/>
-          <w:numId w:val="42"/>
+          <w:numId w:val="35"/>
         </w:numPr>
         <w:rPr>
           <w:lang w:val="en-US"/>
         </w:rPr>
       </w:pPr>
-      <w:proofErr w:type="spellStart"/>
       <w:r>
         <w:rPr>
           <w:lang w:val="en-US"/>
         </w:rPr>
-        <w:t>Einheitliche</w:t>
-      </w:r>
-      <w:proofErr w:type="spellEnd"/>
+        <w:t>routes/crochet/</w:t>
+      </w:r>
+      <w:proofErr w:type="spellStart"/>
       <w:r>
         <w:rPr>
           <w:lang w:val="en-US"/>
         </w:rPr>
-        <w:t xml:space="preserve"> Button-Klasse button-main </w:t>
+        <w:t>inspo</w:t>
+      </w:r>
+      <w:proofErr w:type="spellEnd"/>
+      <w:r>
+        <w:rPr>
+          <w:lang w:val="en-US"/>
+        </w:rPr>
+        <w:t>/+page.server.js</w:t>
+      </w:r>
+    </w:p>
+    <w:p>
+      <w:pPr>
+        <w:rPr>
+          <w:lang w:val="en-US"/>
+        </w:rPr>
+      </w:pPr>
+    </w:p>
+    <w:p>
+      <w:pPr>
+        <w:pStyle w:val="berschrift2"/>
+        <w:rPr>
+          <w:lang w:val="en-US"/>
+        </w:rPr>
+      </w:pPr>
+      <w:proofErr w:type="spellStart"/>
+      <w:r>
+        <w:rPr>
+          <w:lang w:val="en-US"/>
+        </w:rPr>
+        <w:t>Dynamische</w:t>
+      </w:r>
+      <w:proofErr w:type="spellEnd"/>
+      <w:r>
+        <w:rPr>
+          <w:lang w:val="en-US"/>
+        </w:rPr>
+        <w:t xml:space="preserve"> Navigation</w:t>
+      </w:r>
+    </w:p>
+    <w:p>
+      <w:pPr>
+        <w:rPr>
+          <w:lang w:val="en-US"/>
+        </w:rPr>
+      </w:pPr>
+      <w:r>
+        <w:t xml:space="preserve">Die Navigation ist auf der Startseite ausgeblendet und erscheint nur auf Unterseiten. </w:t>
+      </w:r>
+      <w:proofErr w:type="spellStart"/>
+      <w:r>
+        <w:rPr>
+          <w:lang w:val="en-US"/>
+        </w:rPr>
+        <w:t>Realisiert</w:t>
+      </w:r>
+      <w:proofErr w:type="spellEnd"/>
+      <w:r>
+        <w:rPr>
+          <w:lang w:val="en-US"/>
+        </w:rPr>
+        <w:t xml:space="preserve"> durch </w:t>
+      </w:r>
+      <w:proofErr w:type="spellStart"/>
+      <w:r>
+        <w:rPr>
+          <w:lang w:val="en-US"/>
+        </w:rPr>
+        <w:t>Pfadprüfung</w:t>
+      </w:r>
+      <w:proofErr w:type="spellEnd"/>
+      <w:r>
+        <w:rPr>
+          <w:lang w:val="en-US"/>
+        </w:rPr>
+        <w:t xml:space="preserve"> in +</w:t>
+      </w:r>
+      <w:proofErr w:type="spellStart"/>
+      <w:proofErr w:type="gramStart"/>
+      <w:r>
+        <w:rPr>
+          <w:lang w:val="en-US"/>
+        </w:rPr>
+        <w:t>layout.svelte</w:t>
+      </w:r>
+      <w:proofErr w:type="spellEnd"/>
+      <w:proofErr w:type="gramEnd"/>
+      <w:r>
+        <w:rPr>
+          <w:lang w:val="en-US"/>
+        </w:rPr>
+        <w:t>.</w:t>
+      </w:r>
+    </w:p>
+    <w:p>
+      <w:pPr>
+        <w:rPr>
+          <w:lang w:val="en-US"/>
+        </w:rPr>
+      </w:pPr>
+    </w:p>
+    <w:p>
+      <w:pPr>
+        <w:pStyle w:val="berschrift2"/>
+        <w:rPr>
+          <w:lang w:val="en-US"/>
+        </w:rPr>
+      </w:pPr>
+      <w:r>
+        <w:rPr>
+          <w:lang w:val="en-US"/>
+        </w:rPr>
+        <w:t>UI-</w:t>
+      </w:r>
+      <w:proofErr w:type="spellStart"/>
+      <w:r>
+        <w:rPr>
+          <w:lang w:val="en-US"/>
+        </w:rPr>
+        <w:t>Feinschliff</w:t>
+      </w:r>
+      <w:proofErr w:type="spellEnd"/>
+    </w:p>
+    <w:p>
+      <w:r>
+        <w:t xml:space="preserve">Zur optischen Vereinheitlichung wurde ein zentrales Button-Design über die CSS-Klasse button-main in der Datei style.css (unter </w:t>
+      </w:r>
+      <w:proofErr w:type="spellStart"/>
+      <w:r>
+        <w:t>components</w:t>
+      </w:r>
+      <w:proofErr w:type="spellEnd"/>
+      <w:r>
+        <w:t>) definiert. Alle relevanten Buttons – etwa zum Speichern, Löschen oder Hinzufügen – verwenden dieses Styling, was ein konsistentes Nutzererlebnis schafft.</w:t>
+      </w:r>
+    </w:p>
+    <w:p/>
+    <w:p>
+      <w:r>
+        <w:t>Der „Projekt löschen“-Button wurde zusätzlich farblich hervorgehoben und optisch bewusst oben rechts neben dem Projekttitel in der Detailansicht platziert, um die Aktion sichtbar, aber klar abgegrenzt darzustellen.</w:t>
       </w:r>
     </w:p>
     <w:sectPr>
@@ -8422,6 +8711,7 @@
   <w:style w:type="character" w:default="1" w:styleId="Absatz-Standardschriftart">
     <w:name w:val="Default Paragraph Font"/>
     <w:uiPriority w:val="1"/>
+    <w:semiHidden/>
     <w:unhideWhenUsed/>
   </w:style>
   <w:style w:type="table" w:default="1" w:styleId="NormaleTabelle">

</xml_diff>